<commit_message>
Adicionado itens 4.3 ate item 6.0
Faltaram alguns itens na versão anterior
</commit_message>
<xml_diff>
--- a/relatorio-de-analise-de-qualidade-aluno-andre-luis.docx
+++ b/relatorio-de-analise-de-qualidade-aluno-andre-luis.docx
@@ -147,7 +147,13 @@
         </w:rPr>
       </w:pPr>
       <w:r>
-        <w:rPr/>
+        <w:rPr>
+          <w:rFonts w:eastAsia="Arial" w:cs="Arial" w:ascii="Arial" w:hAnsi="Arial"/>
+          <w:b/>
+          <w:color w:val="000000" w:themeColor="text1"/>
+          <w:sz w:val="24"/>
+          <w:szCs w:val="24"/>
+        </w:rPr>
       </w:r>
     </w:p>
     <w:p>
@@ -457,61 +463,7 @@
           <w:sz w:val="24"/>
           <w:szCs w:val="24"/>
         </w:rPr>
-        <w:t xml:space="preserve">Entre os eletrônicos vendidos na atualidade, os fones de ouvido são um dos dispositivos mais </w:t>
-      </w:r>
-      <w:r>
-        <w:rPr>
-          <w:rFonts w:eastAsia="Arial" w:cs="Arial" w:ascii="Arial" w:hAnsi="Arial"/>
-          <w:color w:val="000000" w:themeColor="text1"/>
-          <w:sz w:val="24"/>
-          <w:szCs w:val="24"/>
-        </w:rPr>
-        <w:t>procurados</w:t>
-      </w:r>
-      <w:r>
-        <w:rPr>
-          <w:rFonts w:eastAsia="Arial" w:cs="Arial" w:ascii="Arial" w:hAnsi="Arial"/>
-          <w:color w:val="000000" w:themeColor="text1"/>
-          <w:sz w:val="24"/>
-          <w:szCs w:val="24"/>
-        </w:rPr>
-        <w:t>. A JBL é uma das marcas preferidas nesse seguimento, com dezenas de modelos de</w:t>
-      </w:r>
-      <w:r>
-        <w:rPr>
-          <w:rFonts w:eastAsia="Arial" w:cs="Arial" w:ascii="Arial" w:hAnsi="Arial"/>
-          <w:color w:val="000000" w:themeColor="text1"/>
-          <w:sz w:val="24"/>
-          <w:szCs w:val="24"/>
-        </w:rPr>
-        <w:t xml:space="preserve">sses aparelhos disputando o ranking de sua categoria. </w:t>
-      </w:r>
-      <w:r>
-        <w:rPr>
-          <w:rFonts w:eastAsia="Arial" w:cs="Arial" w:ascii="Arial" w:hAnsi="Arial"/>
-          <w:color w:val="000000" w:themeColor="text1"/>
-          <w:sz w:val="24"/>
-          <w:szCs w:val="24"/>
-        </w:rPr>
-        <w:t>O</w:t>
-      </w:r>
-      <w:r>
-        <w:rPr>
-          <w:rFonts w:eastAsia="Arial" w:cs="Arial" w:ascii="Arial" w:hAnsi="Arial"/>
-          <w:color w:val="000000" w:themeColor="text1"/>
-          <w:sz w:val="24"/>
-          <w:szCs w:val="24"/>
-        </w:rPr>
-        <w:t xml:space="preserve"> objetivo desse projeto é apresentar uma breve analisa de qualidade do produto </w:t>
-      </w:r>
-      <w:r>
-        <w:rPr>
-          <w:rFonts w:eastAsia="Arial" w:cs="Arial" w:ascii="Arial" w:hAnsi="Arial"/>
-          <w:color w:val="000000" w:themeColor="text1"/>
-          <w:sz w:val="24"/>
-          <w:szCs w:val="24"/>
-        </w:rPr>
-        <w:t>de um de seus principais produtos.</w:t>
+        <w:t>Entre os eletrônicos vendidos na atualidade, os fones de ouvido são um dos dispositivos mais procurados. A JBL é uma das marcas preferidas nesse seguimento, com dezenas de modelos desses aparelhos disputando o ranking de sua categoria. O objetivo desse projeto é apresentar uma breve analisa de qualidade do produto de um de seus principais produtos.</w:t>
       </w:r>
     </w:p>
     <w:p>
@@ -587,6 +539,7 @@
             <w:rPr>
               <w:webHidden/>
               <w:rStyle w:val="Vnculodendice"/>
+              <w:vanish w:val="false"/>
             </w:rPr>
             <w:instrText> TOC \z \o "1-3" \u \h</w:instrText>
           </w:r>
@@ -594,6 +547,7 @@
             <w:rPr>
               <w:webHidden/>
               <w:rStyle w:val="Vnculodendice"/>
+              <w:vanish w:val="false"/>
             </w:rPr>
             <w:fldChar w:fldCharType="separate"/>
           </w:r>
@@ -602,6 +556,7 @@
               <w:rPr>
                 <w:webHidden/>
                 <w:rStyle w:val="Vnculodendice"/>
+                <w:vanish w:val="false"/>
               </w:rPr>
               <w:t>1.</w:t>
             </w:r>
@@ -681,6 +636,7 @@
               <w:rPr>
                 <w:webHidden/>
                 <w:rStyle w:val="Vnculodendice"/>
+                <w:vanish w:val="false"/>
               </w:rPr>
               <w:t>2.</w:t>
             </w:r>
@@ -760,6 +716,7 @@
               <w:rPr>
                 <w:webHidden/>
                 <w:rStyle w:val="Vnculodendice"/>
+                <w:vanish w:val="false"/>
               </w:rPr>
               <w:t>3.</w:t>
             </w:r>
@@ -839,6 +796,7 @@
               <w:rPr>
                 <w:webHidden/>
                 <w:rStyle w:val="Vnculodendice"/>
+                <w:vanish w:val="false"/>
               </w:rPr>
               <w:t>4.</w:t>
             </w:r>
@@ -917,6 +875,7 @@
               <w:rPr>
                 <w:webHidden/>
                 <w:rStyle w:val="Vnculodendice"/>
+                <w:vanish w:val="false"/>
               </w:rPr>
               <w:t>4.1</w:t>
             </w:r>
@@ -995,6 +954,7 @@
               <w:rPr>
                 <w:webHidden/>
                 <w:rStyle w:val="Vnculodendice"/>
+                <w:vanish w:val="false"/>
               </w:rPr>
               <w:t>4.2</w:t>
             </w:r>
@@ -1073,6 +1033,7 @@
               <w:rPr>
                 <w:webHidden/>
                 <w:rStyle w:val="Vnculodendice"/>
+                <w:vanish w:val="false"/>
               </w:rPr>
               <w:t>4.3</w:t>
             </w:r>
@@ -1127,10 +1088,352 @@
               <w:fldChar w:fldCharType="end"/>
             </w:r>
           </w:hyperlink>
+        </w:p>
+        <w:p>
+          <w:pPr>
+            <w:pStyle w:val="Sumrio2"/>
+            <w:tabs>
+              <w:tab w:val="clear" w:pos="708"/>
+              <w:tab w:val="left" w:pos="880" w:leader="none"/>
+              <w:tab w:val="right" w:pos="8494" w:leader="dot"/>
+            </w:tabs>
+            <w:rPr>
+              <w:rFonts w:eastAsia="" w:eastAsiaTheme="minorEastAsia"/>
+              <w:b w:val="false"/>
+              <w:b w:val="false"/>
+              <w:bCs w:val="false"/>
+              <w:sz w:val="24"/>
+              <w:szCs w:val="24"/>
+              <w:lang w:eastAsia="pt-BR"/>
+            </w:rPr>
+          </w:pPr>
+          <w:hyperlink w:anchor="_Toc73287564">
+            <w:r>
+              <w:rPr>
+                <w:webHidden/>
+                <w:rStyle w:val="Vnculodendice"/>
+              </w:rPr>
+              <w:t>4.4</w:t>
+            </w:r>
+            <w:r>
+              <w:rPr>
+                <w:rStyle w:val="Vnculodendice"/>
+                <w:rFonts w:eastAsia="" w:eastAsiaTheme="minorEastAsia"/>
+                <w:b w:val="false"/>
+                <w:bCs w:val="false"/>
+                <w:sz w:val="24"/>
+                <w:szCs w:val="24"/>
+                <w:lang w:eastAsia="pt-BR"/>
+              </w:rPr>
+              <w:tab/>
+            </w:r>
+            <w:r>
+              <w:rPr>
+                <w:rStyle w:val="Vnculodendice"/>
+              </w:rPr>
+              <w:t>Evidências</w:t>
+            </w:r>
+            <w:r>
+              <w:rPr>
+                <w:webHidden/>
+              </w:rPr>
+              <w:fldChar w:fldCharType="begin"/>
+            </w:r>
+            <w:r>
+              <w:rPr>
+                <w:webHidden/>
+              </w:rPr>
+              <w:instrText>PAGEREF _Toc73287564 \h</w:instrText>
+            </w:r>
+            <w:r>
+              <w:rPr>
+                <w:webHidden/>
+              </w:rPr>
+              <w:fldChar w:fldCharType="separate"/>
+            </w:r>
+            <w:r>
+              <w:rPr>
+                <w:rStyle w:val="Vnculodendice"/>
+                <w:vanish w:val="false"/>
+              </w:rPr>
+              <w:tab/>
+              <w:t>7</w:t>
+            </w:r>
+            <w:r>
+              <w:rPr>
+                <w:webHidden/>
+              </w:rPr>
+              <w:fldChar w:fldCharType="end"/>
+            </w:r>
+          </w:hyperlink>
+        </w:p>
+        <w:p>
+          <w:pPr>
+            <w:pStyle w:val="Sumrio2"/>
+            <w:tabs>
+              <w:tab w:val="clear" w:pos="708"/>
+              <w:tab w:val="left" w:pos="880" w:leader="none"/>
+              <w:tab w:val="right" w:pos="8494" w:leader="dot"/>
+            </w:tabs>
+            <w:rPr>
+              <w:rFonts w:eastAsia="" w:eastAsiaTheme="minorEastAsia"/>
+              <w:b w:val="false"/>
+              <w:b w:val="false"/>
+              <w:bCs w:val="false"/>
+              <w:sz w:val="24"/>
+              <w:szCs w:val="24"/>
+              <w:lang w:eastAsia="pt-BR"/>
+            </w:rPr>
+          </w:pPr>
+          <w:hyperlink w:anchor="_Toc73287565">
+            <w:r>
+              <w:rPr>
+                <w:webHidden/>
+                <w:rStyle w:val="Vnculodendice"/>
+              </w:rPr>
+              <w:t>4.5</w:t>
+            </w:r>
+            <w:r>
+              <w:rPr>
+                <w:rStyle w:val="Vnculodendice"/>
+                <w:rFonts w:eastAsia="" w:eastAsiaTheme="minorEastAsia"/>
+                <w:b w:val="false"/>
+                <w:bCs w:val="false"/>
+                <w:sz w:val="24"/>
+                <w:szCs w:val="24"/>
+                <w:lang w:eastAsia="pt-BR"/>
+              </w:rPr>
+              <w:tab/>
+            </w:r>
+            <w:r>
+              <w:rPr>
+                <w:rStyle w:val="Vnculodendice"/>
+              </w:rPr>
+              <w:t>Onde encontrar</w:t>
+            </w:r>
+            <w:r>
+              <w:rPr>
+                <w:webHidden/>
+              </w:rPr>
+              <w:fldChar w:fldCharType="begin"/>
+            </w:r>
+            <w:r>
+              <w:rPr>
+                <w:webHidden/>
+              </w:rPr>
+              <w:instrText>PAGEREF _Toc73287565 \h</w:instrText>
+            </w:r>
+            <w:r>
+              <w:rPr>
+                <w:webHidden/>
+              </w:rPr>
+              <w:fldChar w:fldCharType="separate"/>
+            </w:r>
+            <w:r>
+              <w:rPr>
+                <w:rStyle w:val="Vnculodendice"/>
+                <w:vanish w:val="false"/>
+              </w:rPr>
+              <w:tab/>
+              <w:t>8</w:t>
+            </w:r>
+            <w:r>
+              <w:rPr>
+                <w:webHidden/>
+              </w:rPr>
+              <w:fldChar w:fldCharType="end"/>
+            </w:r>
+          </w:hyperlink>
+        </w:p>
+        <w:p>
+          <w:pPr>
+            <w:pStyle w:val="Sumrio1"/>
+            <w:tabs>
+              <w:tab w:val="clear" w:pos="708"/>
+              <w:tab w:val="left" w:pos="440" w:leader="none"/>
+              <w:tab w:val="right" w:pos="8494" w:leader="dot"/>
+            </w:tabs>
+            <w:rPr>
+              <w:rFonts w:eastAsia="" w:eastAsiaTheme="minorEastAsia"/>
+              <w:b w:val="false"/>
+              <w:b w:val="false"/>
+              <w:bCs w:val="false"/>
+              <w:i w:val="false"/>
+              <w:i w:val="false"/>
+              <w:iCs w:val="false"/>
+              <w:lang w:eastAsia="pt-BR"/>
+            </w:rPr>
+          </w:pPr>
+          <w:hyperlink w:anchor="_Toc73287566">
+            <w:r>
+              <w:rPr>
+                <w:webHidden/>
+                <w:rStyle w:val="Vnculodendice"/>
+              </w:rPr>
+              <w:t>5.</w:t>
+            </w:r>
+            <w:r>
+              <w:rPr>
+                <w:rStyle w:val="Vnculodendice"/>
+                <w:rFonts w:eastAsia="" w:eastAsiaTheme="minorEastAsia"/>
+                <w:b w:val="false"/>
+                <w:bCs w:val="false"/>
+                <w:i w:val="false"/>
+                <w:iCs w:val="false"/>
+                <w:lang w:eastAsia="pt-BR"/>
+              </w:rPr>
+              <w:tab/>
+            </w:r>
+            <w:r>
+              <w:rPr>
+                <w:rStyle w:val="Vnculodendice"/>
+              </w:rPr>
+              <w:t>CONCLUSÃO</w:t>
+            </w:r>
+            <w:r>
+              <w:rPr>
+                <w:webHidden/>
+              </w:rPr>
+              <w:fldChar w:fldCharType="begin"/>
+            </w:r>
+            <w:r>
+              <w:rPr>
+                <w:webHidden/>
+              </w:rPr>
+              <w:instrText>PAGEREF _Toc73287566 \h</w:instrText>
+            </w:r>
+            <w:r>
+              <w:rPr>
+                <w:webHidden/>
+              </w:rPr>
+              <w:fldChar w:fldCharType="separate"/>
+            </w:r>
+            <w:r>
+              <w:rPr>
+                <w:rStyle w:val="Vnculodendice"/>
+                <w:vanish w:val="false"/>
+              </w:rPr>
+              <w:tab/>
+              <w:t>8</w:t>
+            </w:r>
+            <w:r>
+              <w:rPr>
+                <w:webHidden/>
+              </w:rPr>
+              <w:fldChar w:fldCharType="end"/>
+            </w:r>
+          </w:hyperlink>
+        </w:p>
+        <w:p>
+          <w:pPr>
+            <w:pStyle w:val="Sumrio1"/>
+            <w:tabs>
+              <w:tab w:val="clear" w:pos="708"/>
+              <w:tab w:val="left" w:pos="440" w:leader="none"/>
+              <w:tab w:val="right" w:pos="8494" w:leader="dot"/>
+            </w:tabs>
+            <w:rPr>
+              <w:rFonts w:eastAsia="" w:eastAsiaTheme="minorEastAsia"/>
+              <w:b w:val="false"/>
+              <w:b w:val="false"/>
+              <w:bCs w:val="false"/>
+              <w:i w:val="false"/>
+              <w:i w:val="false"/>
+              <w:iCs w:val="false"/>
+              <w:lang w:eastAsia="pt-BR"/>
+            </w:rPr>
+          </w:pPr>
+          <w:hyperlink w:anchor="_Toc73287567">
+            <w:r>
+              <w:rPr>
+                <w:webHidden/>
+                <w:rStyle w:val="Vnculodendice"/>
+              </w:rPr>
+              <w:t>6.</w:t>
+            </w:r>
+            <w:r>
+              <w:rPr>
+                <w:rStyle w:val="Vnculodendice"/>
+                <w:rFonts w:eastAsia="" w:eastAsiaTheme="minorEastAsia"/>
+                <w:b w:val="false"/>
+                <w:bCs w:val="false"/>
+                <w:i w:val="false"/>
+                <w:iCs w:val="false"/>
+                <w:lang w:eastAsia="pt-BR"/>
+              </w:rPr>
+              <w:tab/>
+            </w:r>
+            <w:r>
+              <w:rPr>
+                <w:rStyle w:val="Vnculodendice"/>
+              </w:rPr>
+              <w:t>REFERÊNCIAS BIBLIOGRÁFICAS</w:t>
+            </w:r>
+            <w:r>
+              <w:rPr>
+                <w:webHidden/>
+              </w:rPr>
+              <w:fldChar w:fldCharType="begin"/>
+            </w:r>
+            <w:r>
+              <w:rPr>
+                <w:webHidden/>
+              </w:rPr>
+              <w:instrText>PAGEREF _Toc73287567 \h</w:instrText>
+            </w:r>
+            <w:r>
+              <w:rPr>
+                <w:webHidden/>
+              </w:rPr>
+              <w:fldChar w:fldCharType="separate"/>
+            </w:r>
+            <w:r>
+              <w:rPr>
+                <w:rStyle w:val="Vnculodendice"/>
+                <w:vanish w:val="false"/>
+              </w:rPr>
+              <w:tab/>
+              <w:t>8</w:t>
+            </w:r>
+            <w:r>
+              <w:rPr>
+                <w:webHidden/>
+              </w:rPr>
+              <w:fldChar w:fldCharType="end"/>
+            </w:r>
+          </w:hyperlink>
+        </w:p>
+        <w:p>
+          <w:pPr>
+            <w:pStyle w:val="Normal"/>
+            <w:tabs>
+              <w:tab w:val="clear" w:pos="708"/>
+              <w:tab w:val="left" w:pos="880" w:leader="none"/>
+              <w:tab w:val="right" w:pos="8494" w:leader="dot"/>
+            </w:tabs>
+            <w:spacing w:lineRule="auto" w:line="360"/>
+            <w:jc w:val="both"/>
+            <w:rPr>
+              <w:rFonts w:ascii="Arial" w:hAnsi="Arial" w:eastAsia="Arial" w:cs="Arial"/>
+              <w:color w:val="000000" w:themeColor="text1"/>
+              <w:sz w:val="24"/>
+              <w:szCs w:val="24"/>
+            </w:rPr>
+          </w:pPr>
           <w:r>
             <w:rPr>
-              <w:rStyle w:val="Vnculodendice"/>
-              <w:vanish w:val="false"/>
+              <w:rFonts w:eastAsia="Arial" w:cs="Arial" w:ascii="Arial" w:hAnsi="Arial"/>
+              <w:color w:val="000000" w:themeColor="text1"/>
+              <w:sz w:val="24"/>
+              <w:szCs w:val="24"/>
+            </w:rPr>
+          </w:r>
+          <w:r>
+            <w:rPr>
+              <w:sz w:val="24"/>
+              <w:szCs w:val="24"/>
+              <w:rFonts w:eastAsia="Arial" w:cs="Arial" w:ascii="Arial" w:hAnsi="Arial"/>
+              <w:color w:val="000000"/>
             </w:rPr>
             <w:fldChar w:fldCharType="end"/>
           </w:r>
@@ -1592,8 +1895,21 @@
           <w:sz w:val="24"/>
           <w:szCs w:val="24"/>
         </w:rPr>
-        <w:t>Dentre as dezenas de modelos de fone de ouvido comercializados pela JBL no Brasil, o Fone Tunes 10BT é um dos mais vendidos. O objetivo desse projeto é analisar a qualidade desse aparelho nos seguintes aspectos: Design, usabilidade, pureza do som e qualidade do bluetooth</w:t>
-      </w:r>
+        <w:t>Dentre as dezenas de modelos de fone de ouvido comercializados pela JBL no Brasil, o Fone Tunes 10BT é um dos mais vendidos. O objetivo desse projeto é analisar a qualidade desse aparelho nos seguintes aspectos: Design, usabilidade, pureza do som e qualidade do bluetooth.</w:t>
+      </w:r>
+    </w:p>
+    <w:p>
+      <w:pPr>
+        <w:pStyle w:val="Normal"/>
+        <w:spacing w:lineRule="auto" w:line="360"/>
+        <w:jc w:val="both"/>
+        <w:rPr>
+          <w:rFonts w:ascii="Arial" w:hAnsi="Arial" w:eastAsia="Arial" w:cs="Arial"/>
+          <w:color w:val="000000" w:themeColor="text1"/>
+          <w:sz w:val="24"/>
+          <w:szCs w:val="24"/>
+        </w:rPr>
+      </w:pPr>
       <w:r>
         <w:rPr>
           <w:rFonts w:eastAsia="Arial" w:cs="Arial" w:ascii="Arial" w:hAnsi="Arial"/>
@@ -1601,23 +1917,6 @@
           <w:sz w:val="24"/>
           <w:szCs w:val="24"/>
         </w:rPr>
-        <w:t>.</w:t>
-      </w:r>
-    </w:p>
-    <w:p>
-      <w:pPr>
-        <w:pStyle w:val="Normal"/>
-        <w:spacing w:lineRule="auto" w:line="360"/>
-        <w:jc w:val="both"/>
-        <w:rPr>
-          <w:rFonts w:ascii="Arial" w:hAnsi="Arial" w:eastAsia="Arial" w:cs="Arial"/>
-          <w:color w:val="000000" w:themeColor="text1"/>
-          <w:sz w:val="24"/>
-          <w:szCs w:val="24"/>
-        </w:rPr>
-      </w:pPr>
-      <w:r>
-        <w:rPr/>
       </w:r>
     </w:p>
     <w:p>
@@ -2366,27 +2665,7 @@
                 <w:sz w:val="24"/>
                 <w:szCs w:val="24"/>
               </w:rPr>
-              <w:t>Produto f</w:t>
-            </w:r>
-            <w:r>
-              <w:rPr>
-                <w:rFonts w:eastAsia="Arial" w:cs="Arial" w:ascii="Arial" w:hAnsi="Arial"/>
-                <w:bCs/>
-                <w:color w:val="000000" w:themeColor="text1"/>
-                <w:sz w:val="24"/>
-                <w:szCs w:val="24"/>
-              </w:rPr>
-              <w:t>abricado com material bastante resistente e ao mesmo tempo mantém boa flexibilidade.</w:t>
-            </w:r>
-            <w:r>
-              <w:rPr>
-                <w:rFonts w:eastAsia="Arial" w:cs="Arial" w:ascii="Arial" w:hAnsi="Arial"/>
-                <w:bCs/>
-                <w:color w:val="000000" w:themeColor="text1"/>
-                <w:sz w:val="24"/>
-                <w:szCs w:val="24"/>
-              </w:rPr>
-              <w:t xml:space="preserve"> </w:t>
+              <w:t xml:space="preserve">Produto fabricado com material bastante resistente e ao mesmo tempo mantém boa flexibilidade. </w:t>
             </w:r>
           </w:p>
         </w:tc>
@@ -2632,7 +2911,13 @@
               </w:rPr>
             </w:pPr>
             <w:r>
-              <w:rPr/>
+              <w:rPr>
+                <w:rFonts w:eastAsia="Arial" w:cs="Arial" w:ascii="Arial" w:hAnsi="Arial"/>
+                <w:bCs/>
+                <w:color w:val="000000" w:themeColor="text1"/>
+                <w:sz w:val="24"/>
+                <w:szCs w:val="24"/>
+              </w:rPr>
             </w:r>
           </w:p>
         </w:tc>
@@ -2665,7 +2950,13 @@
               </w:rPr>
             </w:pPr>
             <w:r>
-              <w:rPr/>
+              <w:rPr>
+                <w:rFonts w:eastAsia="Arial" w:cs="Arial" w:ascii="Arial" w:hAnsi="Arial"/>
+                <w:b/>
+                <w:color w:val="000000" w:themeColor="text1"/>
+                <w:sz w:val="24"/>
+                <w:szCs w:val="24"/>
+              </w:rPr>
             </w:r>
           </w:p>
         </w:tc>
@@ -2803,7 +3094,1115 @@
           <w:sz w:val="24"/>
           <w:szCs w:val="24"/>
         </w:rPr>
-        <w:t>O fone de ouvido JBL Tunes 10bt é um equipamento de com boa performance de uso para ambientes livres, design bonito e moderno. Equipamento aparenta ter durabilidade e resistência não somente ao tempo, mas também a impactos.</w:t>
+        <w:t xml:space="preserve">O fone de ouvido JBL Tunes </w:t>
+      </w:r>
+      <w:r>
+        <w:rPr>
+          <w:rFonts w:eastAsia="Arial" w:cs="Arial" w:ascii="Arial" w:hAnsi="Arial"/>
+          <w:color w:val="000000" w:themeColor="text1"/>
+          <w:sz w:val="24"/>
+          <w:szCs w:val="24"/>
+        </w:rPr>
+        <w:t>5</w:t>
+      </w:r>
+      <w:r>
+        <w:rPr>
+          <w:rFonts w:eastAsia="Arial" w:cs="Arial" w:ascii="Arial" w:hAnsi="Arial"/>
+          <w:color w:val="000000" w:themeColor="text1"/>
+          <w:sz w:val="24"/>
+          <w:szCs w:val="24"/>
+        </w:rPr>
+        <w:t xml:space="preserve">10bt é um equipamento com boa performance de uso para ambientes livres, design </w:t>
+      </w:r>
+      <w:r>
+        <w:rPr>
+          <w:rFonts w:eastAsia="Arial" w:cs="Arial" w:ascii="Arial" w:hAnsi="Arial"/>
+          <w:color w:val="000000" w:themeColor="text1"/>
+          <w:kern w:val="0"/>
+          <w:sz w:val="24"/>
+          <w:szCs w:val="24"/>
+          <w:lang w:val="pt-BR" w:eastAsia="en-US" w:bidi="ar-SA"/>
+        </w:rPr>
+        <w:t>elegante</w:t>
+      </w:r>
+      <w:r>
+        <w:rPr>
+          <w:rFonts w:eastAsia="Arial" w:cs="Arial" w:ascii="Arial" w:hAnsi="Arial"/>
+          <w:color w:val="000000" w:themeColor="text1"/>
+          <w:sz w:val="24"/>
+          <w:szCs w:val="24"/>
+        </w:rPr>
+        <w:t xml:space="preserve"> e moderno. </w:t>
+      </w:r>
+      <w:r>
+        <w:rPr>
+          <w:rFonts w:eastAsia="Arial" w:cs="Arial" w:ascii="Arial" w:hAnsi="Arial"/>
+          <w:color w:val="000000" w:themeColor="text1"/>
+          <w:sz w:val="24"/>
+          <w:szCs w:val="24"/>
+        </w:rPr>
+        <w:t xml:space="preserve">O </w:t>
+      </w:r>
+      <w:r>
+        <w:rPr>
+          <w:rFonts w:eastAsia="Arial" w:cs="Arial" w:ascii="Arial" w:hAnsi="Arial"/>
+          <w:color w:val="000000" w:themeColor="text1"/>
+          <w:sz w:val="24"/>
+          <w:szCs w:val="24"/>
+        </w:rPr>
+        <w:t xml:space="preserve">Equipamento aparenta durabilidade e resistência não somente ao tempo, mas também a impactos. </w:t>
+      </w:r>
+    </w:p>
+    <w:p>
+      <w:pPr>
+        <w:pStyle w:val="Normal"/>
+        <w:rPr>
+          <w:rFonts w:ascii="Arial" w:hAnsi="Arial" w:eastAsia="Arial" w:cs="Arial"/>
+          <w:color w:val="000000" w:themeColor="text1"/>
+          <w:sz w:val="24"/>
+          <w:szCs w:val="24"/>
+        </w:rPr>
+      </w:pPr>
+      <w:r>
+        <w:rPr>
+          <w:rFonts w:eastAsia="Arial" w:cs="Arial" w:ascii="Arial" w:hAnsi="Arial"/>
+          <w:color w:val="000000" w:themeColor="text1"/>
+          <w:sz w:val="24"/>
+          <w:szCs w:val="24"/>
+        </w:rPr>
+      </w:r>
+    </w:p>
+    <w:p>
+      <w:pPr>
+        <w:pStyle w:val="Ttulo2"/>
+        <w:numPr>
+          <w:ilvl w:val="0"/>
+          <w:numId w:val="0"/>
+        </w:numPr>
+        <w:ind w:left="720" w:hanging="0"/>
+        <w:rPr/>
+      </w:pPr>
+      <w:r>
+        <w:rPr/>
+        <w:t xml:space="preserve">         </w:t>
+      </w:r>
+      <w:r>
+        <w:rPr/>
+        <w:t>4.4</w:t>
+      </w:r>
+      <w:r>
+        <w:rPr/>
+        <w:t xml:space="preserve"> </w:t>
+      </w:r>
+      <w:bookmarkStart w:id="7" w:name="_Toc73287564"/>
+      <w:r>
+        <w:rPr/>
+        <w:t>Evidências</w:t>
+      </w:r>
+      <w:bookmarkEnd w:id="7"/>
+      <w:r>
+        <w:rPr/>
+        <w:t xml:space="preserve"> </w:t>
+      </w:r>
+    </w:p>
+    <w:p>
+      <w:pPr>
+        <w:pStyle w:val="Normal"/>
+        <w:spacing w:lineRule="auto" w:line="360"/>
+        <w:jc w:val="both"/>
+        <w:rPr>
+          <w:rFonts w:ascii="Arial" w:hAnsi="Arial" w:cs="Arial"/>
+          <w:color w:val="000000" w:themeColor="text1"/>
+          <w:sz w:val="24"/>
+          <w:szCs w:val="24"/>
+        </w:rPr>
+      </w:pPr>
+      <w:r>
+        <w:rPr/>
+        <w:drawing>
+          <wp:anchor behindDoc="0" distT="0" distB="0" distL="0" distR="0" simplePos="0" locked="0" layoutInCell="1" allowOverlap="1" relativeHeight="3">
+            <wp:simplePos x="0" y="0"/>
+            <wp:positionH relativeFrom="column">
+              <wp:posOffset>3810</wp:posOffset>
+            </wp:positionH>
+            <wp:positionV relativeFrom="paragraph">
+              <wp:posOffset>48260</wp:posOffset>
+            </wp:positionV>
+            <wp:extent cx="2999740" cy="2720975"/>
+            <wp:effectExtent l="0" t="0" r="0" b="0"/>
+            <wp:wrapSquare wrapText="largest"/>
+            <wp:docPr id="2" name="Figura2" descr=""/>
+            <wp:cNvGraphicFramePr>
+              <a:graphicFrameLocks xmlns:a="http://schemas.openxmlformats.org/drawingml/2006/main" noChangeAspect="1"/>
+            </wp:cNvGraphicFramePr>
+            <a:graphic xmlns:a="http://schemas.openxmlformats.org/drawingml/2006/main">
+              <a:graphicData uri="http://schemas.openxmlformats.org/drawingml/2006/picture">
+                <pic:pic xmlns:pic="http://schemas.openxmlformats.org/drawingml/2006/picture">
+                  <pic:nvPicPr>
+                    <pic:cNvPr id="2" name="Figura2" descr=""/>
+                    <pic:cNvPicPr>
+                      <a:picLocks noChangeAspect="1" noChangeArrowheads="1"/>
+                    </pic:cNvPicPr>
+                  </pic:nvPicPr>
+                  <pic:blipFill>
+                    <a:blip r:embed="rId3"/>
+                    <a:srcRect l="0" t="9254" r="0" b="32932"/>
+                    <a:stretch>
+                      <a:fillRect/>
+                    </a:stretch>
+                  </pic:blipFill>
+                  <pic:spPr bwMode="auto">
+                    <a:xfrm>
+                      <a:off x="0" y="0"/>
+                      <a:ext cx="2999740" cy="2720975"/>
+                    </a:xfrm>
+                    <a:prstGeom prst="rect">
+                      <a:avLst/>
+                    </a:prstGeom>
+                  </pic:spPr>
+                </pic:pic>
+              </a:graphicData>
+            </a:graphic>
+          </wp:anchor>
+        </w:drawing>
+      </w:r>
+    </w:p>
+    <w:p>
+      <w:pPr>
+        <w:pStyle w:val="Normal"/>
+        <w:spacing w:lineRule="auto" w:line="360"/>
+        <w:rPr>
+          <w:rFonts w:ascii="Arial" w:hAnsi="Arial" w:cs="Arial"/>
+          <w:color w:val="000000" w:themeColor="text1"/>
+          <w:sz w:val="24"/>
+          <w:szCs w:val="24"/>
+        </w:rPr>
+      </w:pPr>
+      <w:r>
+        <w:rPr>
+          <w:rFonts w:cs="Arial" w:ascii="Arial" w:hAnsi="Arial"/>
+          <w:color w:val="000000" w:themeColor="text1"/>
+          <w:sz w:val="24"/>
+          <w:szCs w:val="24"/>
+        </w:rPr>
+        <w:t xml:space="preserve">  </w:t>
+      </w:r>
+    </w:p>
+    <w:p>
+      <w:pPr>
+        <w:pStyle w:val="Normal"/>
+        <w:spacing w:lineRule="auto" w:line="360"/>
+        <w:jc w:val="both"/>
+        <w:rPr>
+          <w:rFonts w:ascii="Arial" w:hAnsi="Arial" w:cs="Arial"/>
+          <w:color w:val="000000" w:themeColor="text1"/>
+          <w:sz w:val="24"/>
+          <w:szCs w:val="24"/>
+        </w:rPr>
+      </w:pPr>
+      <w:r>
+        <w:rPr>
+          <w:rFonts w:cs="Arial" w:ascii="Arial" w:hAnsi="Arial"/>
+          <w:color w:val="000000" w:themeColor="text1"/>
+        </w:rPr>
+      </w:r>
+    </w:p>
+    <w:p>
+      <w:pPr>
+        <w:pStyle w:val="Normal"/>
+        <w:spacing w:lineRule="auto" w:line="360"/>
+        <w:jc w:val="both"/>
+        <w:rPr>
+          <w:rFonts w:ascii="Arial" w:hAnsi="Arial" w:cs="Arial"/>
+          <w:color w:val="000000" w:themeColor="text1"/>
+        </w:rPr>
+      </w:pPr>
+      <w:r>
+        <w:rPr>
+          <w:rFonts w:cs="Arial" w:ascii="Arial" w:hAnsi="Arial"/>
+          <w:color w:val="000000" w:themeColor="text1"/>
+        </w:rPr>
+      </w:r>
+    </w:p>
+    <w:p>
+      <w:pPr>
+        <w:pStyle w:val="Normal"/>
+        <w:spacing w:lineRule="auto" w:line="360"/>
+        <w:jc w:val="both"/>
+        <w:rPr>
+          <w:rFonts w:ascii="Arial" w:hAnsi="Arial" w:cs="Arial"/>
+          <w:color w:val="000000" w:themeColor="text1"/>
+        </w:rPr>
+      </w:pPr>
+      <w:r>
+        <w:rPr>
+          <w:rFonts w:cs="Arial" w:ascii="Arial" w:hAnsi="Arial"/>
+          <w:color w:val="000000" w:themeColor="text1"/>
+        </w:rPr>
+      </w:r>
+    </w:p>
+    <w:p>
+      <w:pPr>
+        <w:pStyle w:val="Normal"/>
+        <w:spacing w:lineRule="auto" w:line="360"/>
+        <w:jc w:val="both"/>
+        <w:rPr>
+          <w:rFonts w:ascii="Arial" w:hAnsi="Arial" w:cs="Arial"/>
+          <w:color w:val="000000" w:themeColor="text1"/>
+        </w:rPr>
+      </w:pPr>
+      <w:r>
+        <w:rPr>
+          <w:rFonts w:cs="Arial" w:ascii="Arial" w:hAnsi="Arial"/>
+          <w:color w:val="000000" w:themeColor="text1"/>
+        </w:rPr>
+        <w:drawing>
+          <wp:anchor behindDoc="0" distT="0" distB="0" distL="0" distR="0" simplePos="0" locked="0" layoutInCell="1" allowOverlap="1" relativeHeight="4">
+            <wp:simplePos x="0" y="0"/>
+            <wp:positionH relativeFrom="column">
+              <wp:posOffset>23495</wp:posOffset>
+            </wp:positionH>
+            <wp:positionV relativeFrom="paragraph">
+              <wp:posOffset>-95250</wp:posOffset>
+            </wp:positionV>
+            <wp:extent cx="2957195" cy="2911475"/>
+            <wp:effectExtent l="0" t="0" r="0" b="0"/>
+            <wp:wrapSquare wrapText="largest"/>
+            <wp:docPr id="3" name="Figura3" descr=""/>
+            <wp:cNvGraphicFramePr>
+              <a:graphicFrameLocks xmlns:a="http://schemas.openxmlformats.org/drawingml/2006/main" noChangeAspect="1"/>
+            </wp:cNvGraphicFramePr>
+            <a:graphic xmlns:a="http://schemas.openxmlformats.org/drawingml/2006/main">
+              <a:graphicData uri="http://schemas.openxmlformats.org/drawingml/2006/picture">
+                <pic:pic xmlns:pic="http://schemas.openxmlformats.org/drawingml/2006/picture">
+                  <pic:nvPicPr>
+                    <pic:cNvPr id="3" name="Figura3" descr=""/>
+                    <pic:cNvPicPr>
+                      <a:picLocks noChangeAspect="1" noChangeArrowheads="1"/>
+                    </pic:cNvPicPr>
+                  </pic:nvPicPr>
+                  <pic:blipFill>
+                    <a:blip r:embed="rId4"/>
+                    <a:srcRect l="0" t="9531" r="0" b="34733"/>
+                    <a:stretch>
+                      <a:fillRect/>
+                    </a:stretch>
+                  </pic:blipFill>
+                  <pic:spPr bwMode="auto">
+                    <a:xfrm>
+                      <a:off x="0" y="0"/>
+                      <a:ext cx="2957195" cy="2911475"/>
+                    </a:xfrm>
+                    <a:prstGeom prst="rect">
+                      <a:avLst/>
+                    </a:prstGeom>
+                  </pic:spPr>
+                </pic:pic>
+              </a:graphicData>
+            </a:graphic>
+          </wp:anchor>
+        </w:drawing>
+      </w:r>
+    </w:p>
+    <w:p>
+      <w:pPr>
+        <w:pStyle w:val="Normal"/>
+        <w:spacing w:lineRule="auto" w:line="360"/>
+        <w:jc w:val="both"/>
+        <w:rPr>
+          <w:rFonts w:ascii="Arial" w:hAnsi="Arial" w:cs="Arial"/>
+          <w:color w:val="000000" w:themeColor="text1"/>
+        </w:rPr>
+      </w:pPr>
+      <w:r>
+        <w:rPr>
+          <w:rFonts w:cs="Arial" w:ascii="Arial" w:hAnsi="Arial"/>
+          <w:color w:val="000000" w:themeColor="text1"/>
+        </w:rPr>
+      </w:r>
+    </w:p>
+    <w:p>
+      <w:pPr>
+        <w:pStyle w:val="Normal"/>
+        <w:spacing w:lineRule="auto" w:line="360"/>
+        <w:jc w:val="both"/>
+        <w:rPr>
+          <w:rFonts w:ascii="Arial" w:hAnsi="Arial" w:cs="Arial"/>
+          <w:color w:val="000000" w:themeColor="text1"/>
+        </w:rPr>
+      </w:pPr>
+      <w:r>
+        <w:rPr>
+          <w:rFonts w:cs="Arial" w:ascii="Arial" w:hAnsi="Arial"/>
+          <w:color w:val="000000" w:themeColor="text1"/>
+        </w:rPr>
+      </w:r>
+    </w:p>
+    <w:p>
+      <w:pPr>
+        <w:pStyle w:val="Normal"/>
+        <w:spacing w:lineRule="auto" w:line="360"/>
+        <w:jc w:val="both"/>
+        <w:rPr>
+          <w:rFonts w:ascii="Arial" w:hAnsi="Arial" w:cs="Arial"/>
+          <w:color w:val="000000" w:themeColor="text1"/>
+        </w:rPr>
+      </w:pPr>
+      <w:r>
+        <w:rPr>
+          <w:rFonts w:cs="Arial" w:ascii="Arial" w:hAnsi="Arial"/>
+          <w:color w:val="000000" w:themeColor="text1"/>
+        </w:rPr>
+      </w:r>
+    </w:p>
+    <w:p>
+      <w:pPr>
+        <w:pStyle w:val="Normal"/>
+        <w:spacing w:lineRule="auto" w:line="360"/>
+        <w:jc w:val="both"/>
+        <w:rPr>
+          <w:rFonts w:ascii="Arial" w:hAnsi="Arial" w:cs="Arial"/>
+          <w:color w:val="000000" w:themeColor="text1"/>
+        </w:rPr>
+      </w:pPr>
+      <w:r>
+        <w:rPr>
+          <w:rFonts w:cs="Arial" w:ascii="Arial" w:hAnsi="Arial"/>
+          <w:color w:val="000000" w:themeColor="text1"/>
+        </w:rPr>
+      </w:r>
+    </w:p>
+    <w:p>
+      <w:pPr>
+        <w:pStyle w:val="Normal"/>
+        <w:spacing w:lineRule="auto" w:line="360"/>
+        <w:jc w:val="both"/>
+        <w:rPr>
+          <w:rFonts w:ascii="Arial" w:hAnsi="Arial" w:cs="Arial"/>
+          <w:color w:val="000000" w:themeColor="text1"/>
+        </w:rPr>
+      </w:pPr>
+      <w:r>
+        <w:rPr>
+          <w:rFonts w:cs="Arial" w:ascii="Arial" w:hAnsi="Arial"/>
+          <w:color w:val="000000" w:themeColor="text1"/>
+        </w:rPr>
+      </w:r>
+    </w:p>
+    <w:p>
+      <w:pPr>
+        <w:pStyle w:val="Normal"/>
+        <w:spacing w:lineRule="auto" w:line="360"/>
+        <w:jc w:val="both"/>
+        <w:rPr>
+          <w:rFonts w:ascii="Arial" w:hAnsi="Arial" w:cs="Arial"/>
+          <w:color w:val="000000" w:themeColor="text1"/>
+        </w:rPr>
+      </w:pPr>
+      <w:r>
+        <w:rPr>
+          <w:rFonts w:cs="Arial" w:ascii="Arial" w:hAnsi="Arial"/>
+          <w:color w:val="000000" w:themeColor="text1"/>
+        </w:rPr>
+      </w:r>
+    </w:p>
+    <w:p>
+      <w:pPr>
+        <w:pStyle w:val="Normal"/>
+        <w:spacing w:lineRule="auto" w:line="360"/>
+        <w:jc w:val="both"/>
+        <w:rPr>
+          <w:rFonts w:ascii="Arial" w:hAnsi="Arial" w:cs="Arial"/>
+          <w:color w:val="000000" w:themeColor="text1"/>
+        </w:rPr>
+      </w:pPr>
+      <w:r>
+        <w:rPr>
+          <w:rFonts w:cs="Arial" w:ascii="Arial" w:hAnsi="Arial"/>
+          <w:color w:val="000000" w:themeColor="text1"/>
+        </w:rPr>
+      </w:r>
+    </w:p>
+    <w:p>
+      <w:pPr>
+        <w:pStyle w:val="Normal"/>
+        <w:spacing w:lineRule="auto" w:line="360"/>
+        <w:jc w:val="both"/>
+        <w:rPr>
+          <w:rFonts w:ascii="Arial" w:hAnsi="Arial" w:cs="Arial"/>
+          <w:color w:val="000000" w:themeColor="text1"/>
+        </w:rPr>
+      </w:pPr>
+      <w:r>
+        <w:rPr>
+          <w:rFonts w:cs="Arial" w:ascii="Arial" w:hAnsi="Arial"/>
+          <w:color w:val="000000" w:themeColor="text1"/>
+        </w:rPr>
+      </w:r>
+    </w:p>
+    <w:p>
+      <w:pPr>
+        <w:pStyle w:val="Normal"/>
+        <w:spacing w:lineRule="auto" w:line="360"/>
+        <w:jc w:val="both"/>
+        <w:rPr>
+          <w:rFonts w:ascii="Arial" w:hAnsi="Arial" w:cs="Arial"/>
+          <w:color w:val="000000" w:themeColor="text1"/>
+        </w:rPr>
+      </w:pPr>
+      <w:r>
+        <w:rPr>
+          <w:rFonts w:cs="Arial" w:ascii="Arial" w:hAnsi="Arial"/>
+          <w:color w:val="000000" w:themeColor="text1"/>
+        </w:rPr>
+        <w:drawing>
+          <wp:anchor behindDoc="0" distT="0" distB="0" distL="0" distR="0" simplePos="0" locked="0" layoutInCell="1" allowOverlap="1" relativeHeight="5">
+            <wp:simplePos x="0" y="0"/>
+            <wp:positionH relativeFrom="column">
+              <wp:posOffset>143510</wp:posOffset>
+            </wp:positionH>
+            <wp:positionV relativeFrom="paragraph">
+              <wp:posOffset>-30480</wp:posOffset>
+            </wp:positionV>
+            <wp:extent cx="2807335" cy="3468370"/>
+            <wp:effectExtent l="0" t="0" r="0" b="0"/>
+            <wp:wrapSquare wrapText="largest"/>
+            <wp:docPr id="4" name="Figura4" descr=""/>
+            <wp:cNvGraphicFramePr>
+              <a:graphicFrameLocks xmlns:a="http://schemas.openxmlformats.org/drawingml/2006/main" noChangeAspect="1"/>
+            </wp:cNvGraphicFramePr>
+            <a:graphic xmlns:a="http://schemas.openxmlformats.org/drawingml/2006/main">
+              <a:graphicData uri="http://schemas.openxmlformats.org/drawingml/2006/picture">
+                <pic:pic xmlns:pic="http://schemas.openxmlformats.org/drawingml/2006/picture">
+                  <pic:nvPicPr>
+                    <pic:cNvPr id="4" name="Figura4" descr=""/>
+                    <pic:cNvPicPr>
+                      <a:picLocks noChangeAspect="1" noChangeArrowheads="1"/>
+                    </pic:cNvPicPr>
+                  </pic:nvPicPr>
+                  <pic:blipFill>
+                    <a:blip r:embed="rId5"/>
+                    <a:srcRect l="0" t="3912" r="0" b="29781"/>
+                    <a:stretch>
+                      <a:fillRect/>
+                    </a:stretch>
+                  </pic:blipFill>
+                  <pic:spPr bwMode="auto">
+                    <a:xfrm>
+                      <a:off x="0" y="0"/>
+                      <a:ext cx="2807335" cy="3468370"/>
+                    </a:xfrm>
+                    <a:prstGeom prst="rect">
+                      <a:avLst/>
+                    </a:prstGeom>
+                  </pic:spPr>
+                </pic:pic>
+              </a:graphicData>
+            </a:graphic>
+          </wp:anchor>
+        </w:drawing>
+      </w:r>
+    </w:p>
+    <w:p>
+      <w:pPr>
+        <w:pStyle w:val="Normal"/>
+        <w:spacing w:lineRule="auto" w:line="360"/>
+        <w:jc w:val="both"/>
+        <w:rPr>
+          <w:rFonts w:ascii="Arial" w:hAnsi="Arial" w:cs="Arial"/>
+          <w:color w:val="000000" w:themeColor="text1"/>
+        </w:rPr>
+      </w:pPr>
+      <w:r>
+        <w:rPr>
+          <w:rFonts w:cs="Arial" w:ascii="Arial" w:hAnsi="Arial"/>
+          <w:color w:val="000000" w:themeColor="text1"/>
+        </w:rPr>
+      </w:r>
+    </w:p>
+    <w:p>
+      <w:pPr>
+        <w:pStyle w:val="Normal"/>
+        <w:spacing w:lineRule="auto" w:line="360"/>
+        <w:jc w:val="both"/>
+        <w:rPr>
+          <w:rFonts w:ascii="Arial" w:hAnsi="Arial" w:cs="Arial"/>
+          <w:color w:val="000000" w:themeColor="text1"/>
+        </w:rPr>
+      </w:pPr>
+      <w:r>
+        <w:rPr>
+          <w:rFonts w:cs="Arial" w:ascii="Arial" w:hAnsi="Arial"/>
+          <w:color w:val="000000" w:themeColor="text1"/>
+        </w:rPr>
+      </w:r>
+    </w:p>
+    <w:p>
+      <w:pPr>
+        <w:pStyle w:val="Normal"/>
+        <w:spacing w:lineRule="auto" w:line="360"/>
+        <w:jc w:val="both"/>
+        <w:rPr>
+          <w:rFonts w:ascii="Arial" w:hAnsi="Arial" w:cs="Arial"/>
+          <w:color w:val="000000" w:themeColor="text1"/>
+        </w:rPr>
+      </w:pPr>
+      <w:r>
+        <w:rPr>
+          <w:rFonts w:cs="Arial" w:ascii="Arial" w:hAnsi="Arial"/>
+          <w:color w:val="000000" w:themeColor="text1"/>
+        </w:rPr>
+      </w:r>
+    </w:p>
+    <w:p>
+      <w:pPr>
+        <w:pStyle w:val="Normal"/>
+        <w:spacing w:lineRule="auto" w:line="360"/>
+        <w:jc w:val="both"/>
+        <w:rPr>
+          <w:rFonts w:ascii="Arial" w:hAnsi="Arial" w:cs="Arial"/>
+          <w:color w:val="000000" w:themeColor="text1"/>
+        </w:rPr>
+      </w:pPr>
+      <w:r>
+        <w:rPr>
+          <w:rFonts w:cs="Arial" w:ascii="Arial" w:hAnsi="Arial"/>
+          <w:color w:val="000000" w:themeColor="text1"/>
+        </w:rPr>
+      </w:r>
+    </w:p>
+    <w:p>
+      <w:pPr>
+        <w:pStyle w:val="Normal"/>
+        <w:spacing w:lineRule="auto" w:line="360"/>
+        <w:jc w:val="both"/>
+        <w:rPr>
+          <w:rFonts w:ascii="Arial" w:hAnsi="Arial" w:cs="Arial"/>
+          <w:color w:val="000000" w:themeColor="text1"/>
+        </w:rPr>
+      </w:pPr>
+      <w:r>
+        <w:rPr>
+          <w:rFonts w:cs="Arial" w:ascii="Arial" w:hAnsi="Arial"/>
+          <w:color w:val="000000" w:themeColor="text1"/>
+        </w:rPr>
+      </w:r>
+    </w:p>
+    <w:p>
+      <w:pPr>
+        <w:pStyle w:val="Normal"/>
+        <w:spacing w:lineRule="auto" w:line="360"/>
+        <w:jc w:val="both"/>
+        <w:rPr>
+          <w:rFonts w:ascii="Arial" w:hAnsi="Arial" w:cs="Arial"/>
+          <w:color w:val="000000" w:themeColor="text1"/>
+        </w:rPr>
+      </w:pPr>
+      <w:r>
+        <w:rPr>
+          <w:rFonts w:cs="Arial" w:ascii="Arial" w:hAnsi="Arial"/>
+          <w:color w:val="000000" w:themeColor="text1"/>
+        </w:rPr>
+      </w:r>
+    </w:p>
+    <w:p>
+      <w:pPr>
+        <w:pStyle w:val="Normal"/>
+        <w:spacing w:lineRule="auto" w:line="360"/>
+        <w:jc w:val="both"/>
+        <w:rPr>
+          <w:rFonts w:ascii="Arial" w:hAnsi="Arial" w:cs="Arial"/>
+          <w:color w:val="000000" w:themeColor="text1"/>
+        </w:rPr>
+      </w:pPr>
+      <w:r>
+        <w:rPr>
+          <w:rFonts w:cs="Arial" w:ascii="Arial" w:hAnsi="Arial"/>
+          <w:color w:val="000000" w:themeColor="text1"/>
+        </w:rPr>
+      </w:r>
+    </w:p>
+    <w:p>
+      <w:pPr>
+        <w:pStyle w:val="Normal"/>
+        <w:spacing w:lineRule="auto" w:line="360"/>
+        <w:jc w:val="both"/>
+        <w:rPr>
+          <w:rFonts w:ascii="Arial" w:hAnsi="Arial" w:cs="Arial"/>
+          <w:color w:val="000000" w:themeColor="text1"/>
+        </w:rPr>
+      </w:pPr>
+      <w:r>
+        <w:rPr>
+          <w:rFonts w:cs="Arial" w:ascii="Arial" w:hAnsi="Arial"/>
+          <w:color w:val="000000" w:themeColor="text1"/>
+        </w:rPr>
+      </w:r>
+    </w:p>
+    <w:p>
+      <w:pPr>
+        <w:pStyle w:val="Normal"/>
+        <w:spacing w:lineRule="auto" w:line="360"/>
+        <w:jc w:val="both"/>
+        <w:rPr>
+          <w:rFonts w:ascii="Arial" w:hAnsi="Arial" w:cs="Arial"/>
+          <w:color w:val="000000" w:themeColor="text1"/>
+        </w:rPr>
+      </w:pPr>
+      <w:r>
+        <w:rPr>
+          <w:rFonts w:cs="Arial" w:ascii="Arial" w:hAnsi="Arial"/>
+          <w:color w:val="000000" w:themeColor="text1"/>
+        </w:rPr>
+      </w:r>
+    </w:p>
+    <w:p>
+      <w:pPr>
+        <w:pStyle w:val="Normal"/>
+        <w:spacing w:lineRule="auto" w:line="360"/>
+        <w:jc w:val="both"/>
+        <w:rPr>
+          <w:rFonts w:ascii="Arial" w:hAnsi="Arial" w:cs="Arial"/>
+          <w:color w:val="000000" w:themeColor="text1"/>
+        </w:rPr>
+      </w:pPr>
+      <w:r>
+        <w:rPr>
+          <w:rFonts w:cs="Arial" w:ascii="Arial" w:hAnsi="Arial"/>
+          <w:color w:val="000000" w:themeColor="text1"/>
+        </w:rPr>
+        <w:drawing>
+          <wp:anchor behindDoc="0" distT="0" distB="0" distL="0" distR="0" simplePos="0" locked="0" layoutInCell="1" allowOverlap="1" relativeHeight="6">
+            <wp:simplePos x="0" y="0"/>
+            <wp:positionH relativeFrom="column">
+              <wp:posOffset>179070</wp:posOffset>
+            </wp:positionH>
+            <wp:positionV relativeFrom="paragraph">
+              <wp:posOffset>14605</wp:posOffset>
+            </wp:positionV>
+            <wp:extent cx="2834640" cy="2932430"/>
+            <wp:effectExtent l="0" t="0" r="0" b="0"/>
+            <wp:wrapSquare wrapText="largest"/>
+            <wp:docPr id="5" name="Figura5" descr=""/>
+            <wp:cNvGraphicFramePr>
+              <a:graphicFrameLocks xmlns:a="http://schemas.openxmlformats.org/drawingml/2006/main" noChangeAspect="1"/>
+            </wp:cNvGraphicFramePr>
+            <a:graphic xmlns:a="http://schemas.openxmlformats.org/drawingml/2006/main">
+              <a:graphicData uri="http://schemas.openxmlformats.org/drawingml/2006/picture">
+                <pic:pic xmlns:pic="http://schemas.openxmlformats.org/drawingml/2006/picture">
+                  <pic:nvPicPr>
+                    <pic:cNvPr id="5" name="Figura5" descr=""/>
+                    <pic:cNvPicPr>
+                      <a:picLocks noChangeAspect="1" noChangeArrowheads="1"/>
+                    </pic:cNvPicPr>
+                  </pic:nvPicPr>
+                  <pic:blipFill>
+                    <a:blip r:embed="rId6"/>
+                    <a:srcRect l="0" t="7172" r="0" b="26265"/>
+                    <a:stretch>
+                      <a:fillRect/>
+                    </a:stretch>
+                  </pic:blipFill>
+                  <pic:spPr bwMode="auto">
+                    <a:xfrm>
+                      <a:off x="0" y="0"/>
+                      <a:ext cx="2834640" cy="2932430"/>
+                    </a:xfrm>
+                    <a:prstGeom prst="rect">
+                      <a:avLst/>
+                    </a:prstGeom>
+                  </pic:spPr>
+                </pic:pic>
+              </a:graphicData>
+            </a:graphic>
+          </wp:anchor>
+        </w:drawing>
+      </w:r>
+    </w:p>
+    <w:p>
+      <w:pPr>
+        <w:pStyle w:val="Normal"/>
+        <w:spacing w:lineRule="auto" w:line="360"/>
+        <w:jc w:val="both"/>
+        <w:rPr>
+          <w:rFonts w:ascii="Arial" w:hAnsi="Arial" w:cs="Arial"/>
+          <w:color w:val="000000" w:themeColor="text1"/>
+        </w:rPr>
+      </w:pPr>
+      <w:r>
+        <w:rPr>
+          <w:rFonts w:cs="Arial" w:ascii="Arial" w:hAnsi="Arial"/>
+          <w:color w:val="000000" w:themeColor="text1"/>
+        </w:rPr>
+      </w:r>
+    </w:p>
+    <w:p>
+      <w:pPr>
+        <w:pStyle w:val="Normal"/>
+        <w:spacing w:lineRule="auto" w:line="360"/>
+        <w:jc w:val="both"/>
+        <w:rPr>
+          <w:rFonts w:ascii="Arial" w:hAnsi="Arial" w:cs="Arial"/>
+          <w:color w:val="000000" w:themeColor="text1"/>
+        </w:rPr>
+      </w:pPr>
+      <w:r>
+        <w:rPr>
+          <w:rFonts w:cs="Arial" w:ascii="Arial" w:hAnsi="Arial"/>
+          <w:color w:val="000000" w:themeColor="text1"/>
+        </w:rPr>
+      </w:r>
+    </w:p>
+    <w:p>
+      <w:pPr>
+        <w:pStyle w:val="Normal"/>
+        <w:spacing w:lineRule="auto" w:line="360"/>
+        <w:jc w:val="both"/>
+        <w:rPr>
+          <w:rFonts w:ascii="Arial" w:hAnsi="Arial" w:cs="Arial"/>
+          <w:color w:val="000000" w:themeColor="text1"/>
+        </w:rPr>
+      </w:pPr>
+      <w:r>
+        <w:rPr>
+          <w:rFonts w:cs="Arial" w:ascii="Arial" w:hAnsi="Arial"/>
+          <w:color w:val="000000" w:themeColor="text1"/>
+        </w:rPr>
+      </w:r>
+    </w:p>
+    <w:p>
+      <w:pPr>
+        <w:pStyle w:val="Normal"/>
+        <w:spacing w:lineRule="auto" w:line="360"/>
+        <w:jc w:val="both"/>
+        <w:rPr>
+          <w:rFonts w:ascii="Arial" w:hAnsi="Arial" w:cs="Arial"/>
+          <w:color w:val="000000" w:themeColor="text1"/>
+        </w:rPr>
+      </w:pPr>
+      <w:r>
+        <w:rPr>
+          <w:rFonts w:cs="Arial" w:ascii="Arial" w:hAnsi="Arial"/>
+          <w:color w:val="000000" w:themeColor="text1"/>
+        </w:rPr>
+      </w:r>
+    </w:p>
+    <w:p>
+      <w:pPr>
+        <w:pStyle w:val="Normal"/>
+        <w:spacing w:lineRule="auto" w:line="360"/>
+        <w:jc w:val="both"/>
+        <w:rPr>
+          <w:rFonts w:ascii="Arial" w:hAnsi="Arial" w:cs="Arial"/>
+          <w:color w:val="000000" w:themeColor="text1"/>
+        </w:rPr>
+      </w:pPr>
+      <w:r>
+        <w:rPr>
+          <w:rFonts w:cs="Arial" w:ascii="Arial" w:hAnsi="Arial"/>
+          <w:color w:val="000000" w:themeColor="text1"/>
+        </w:rPr>
+      </w:r>
+    </w:p>
+    <w:p>
+      <w:pPr>
+        <w:pStyle w:val="Normal"/>
+        <w:spacing w:lineRule="auto" w:line="360"/>
+        <w:jc w:val="both"/>
+        <w:rPr>
+          <w:rFonts w:ascii="Arial" w:hAnsi="Arial" w:cs="Arial"/>
+          <w:color w:val="000000" w:themeColor="text1"/>
+        </w:rPr>
+      </w:pPr>
+      <w:r>
+        <w:rPr>
+          <w:rFonts w:cs="Arial" w:ascii="Arial" w:hAnsi="Arial"/>
+          <w:color w:val="000000" w:themeColor="text1"/>
+        </w:rPr>
+      </w:r>
+    </w:p>
+    <w:p>
+      <w:pPr>
+        <w:pStyle w:val="Ttulo2"/>
+        <w:numPr>
+          <w:ilvl w:val="0"/>
+          <w:numId w:val="0"/>
+        </w:numPr>
+        <w:ind w:left="1080" w:hanging="0"/>
+        <w:rPr/>
+      </w:pPr>
+      <w:r>
+        <w:rPr/>
+        <w:t xml:space="preserve">           </w:t>
+      </w:r>
+      <w:r>
+        <w:rPr/>
+        <w:t xml:space="preserve">4.5 </w:t>
+      </w:r>
+      <w:bookmarkStart w:id="8" w:name="_Toc73287565"/>
+      <w:r>
+        <w:rPr/>
+        <w:t>Onde encontrar</w:t>
+      </w:r>
+      <w:bookmarkEnd w:id="8"/>
+    </w:p>
+    <w:p>
+      <w:pPr>
+        <w:pStyle w:val="Normal"/>
+        <w:spacing w:lineRule="auto" w:line="360"/>
+        <w:jc w:val="both"/>
+        <w:rPr>
+          <w:rFonts w:ascii="Arial" w:hAnsi="Arial" w:cs="Arial"/>
+          <w:color w:val="000000" w:themeColor="text1"/>
+          <w:sz w:val="24"/>
+          <w:szCs w:val="24"/>
+        </w:rPr>
+      </w:pPr>
+      <w:r>
+        <w:rPr>
+          <w:rFonts w:eastAsia="Calibri" w:cs="Arial" w:ascii="Arial" w:hAnsi="Arial"/>
+          <w:color w:val="000000" w:themeColor="text1"/>
+          <w:kern w:val="0"/>
+          <w:sz w:val="24"/>
+          <w:szCs w:val="24"/>
+          <w:lang w:val="pt-BR" w:eastAsia="en-US" w:bidi="ar-SA"/>
+        </w:rPr>
+        <w:t>Esse aparelho pode ser encontrado nas principais plataformas de ecommerce.</w:t>
+      </w:r>
+    </w:p>
+    <w:p>
+      <w:pPr>
+        <w:pStyle w:val="Normal"/>
+        <w:spacing w:lineRule="auto" w:line="360"/>
+        <w:jc w:val="both"/>
+        <w:rPr>
+          <w:rFonts w:ascii="Arial" w:hAnsi="Arial" w:cs="Arial"/>
+          <w:color w:val="000000" w:themeColor="text1"/>
+          <w:sz w:val="24"/>
+          <w:szCs w:val="24"/>
+        </w:rPr>
+      </w:pPr>
+      <w:r>
+        <w:rPr>
+          <w:rFonts w:eastAsia="Calibri" w:cs="Arial" w:ascii="Arial" w:hAnsi="Arial"/>
+          <w:color w:val="000000" w:themeColor="text1"/>
+          <w:kern w:val="0"/>
+          <w:sz w:val="18"/>
+          <w:szCs w:val="18"/>
+          <w:lang w:val="pt-BR" w:eastAsia="en-US" w:bidi="ar-SA"/>
+        </w:rPr>
+        <w:t>https://www.amazon.com.br/JBL-JBLT510BTBLU-Fone-ouvido-ear/dp/B08QTVL6C5/ref=sr_1_5?__mk_pt_BR=%C3%85M%C3%85%C5%BD%C3%95%C3%91&amp;crid=1QML3A6I4RFR3&amp;keywords=jbl+tune+10t&amp;qid=1663250965&amp;sprefix=jbl+tunes+10bt%2Caps%2C204&amp;sr=8-5&amp;ufe=app_do%3Aamzn1.fos.6a09f7ec-d911-4889-ad70-de8dd83c8a74</w:t>
+      </w:r>
+      <w:r>
+        <w:rPr>
+          <w:rFonts w:cs="Arial" w:ascii="Arial" w:hAnsi="Arial"/>
+          <w:color w:val="000000" w:themeColor="text1"/>
+          <w:sz w:val="18"/>
+          <w:szCs w:val="18"/>
+        </w:rPr>
+        <w:t xml:space="preserve"> </w:t>
+      </w:r>
+      <w:r>
+        <w:rPr>
+          <w:rFonts w:cs="Arial" w:ascii="Arial" w:hAnsi="Arial"/>
+          <w:color w:val="000000" w:themeColor="text1"/>
+          <w:sz w:val="24"/>
+          <w:szCs w:val="24"/>
+        </w:rPr>
+        <w:t xml:space="preserve"> </w:t>
+      </w:r>
+    </w:p>
+    <w:p>
+      <w:pPr>
+        <w:pStyle w:val="Normal"/>
+        <w:spacing w:lineRule="auto" w:line="360"/>
+        <w:jc w:val="both"/>
+        <w:rPr>
+          <w:rFonts w:ascii="Arial" w:hAnsi="Arial" w:cs="Arial"/>
+          <w:color w:val="000000" w:themeColor="text1"/>
+          <w:sz w:val="24"/>
+          <w:szCs w:val="24"/>
+        </w:rPr>
+      </w:pPr>
+      <w:r>
+        <w:rPr/>
+      </w:r>
+    </w:p>
+    <w:p>
+      <w:pPr>
+        <w:pStyle w:val="Normal"/>
+        <w:spacing w:lineRule="auto" w:line="360"/>
+        <w:jc w:val="both"/>
+        <w:rPr/>
+      </w:pPr>
+      <w:hyperlink r:id="rId8">
+        <w:r>
+          <w:rPr>
+            <w:rStyle w:val="LinkdaInternet"/>
+            <w:rFonts w:cs="Arial" w:ascii="Arial" w:hAnsi="Arial"/>
+            <w:color w:val="000000" w:themeColor="text1"/>
+            <w:sz w:val="18"/>
+            <w:szCs w:val="18"/>
+          </w:rPr>
+          <w:t>https://empresas.americanas.com.br/produto/3252218938/fone-de-ouvido-bluetooth-5-0-jbl-tune-510bt-com-ate-40-horas-de-bateria-entrada-tipo-c-azul?cor=AZUL&amp;pfm_carac=jbl%20tunes%20510bt&amp;pfm_index=1&amp;pfm_page=search&amp;pfm_pos=grid&amp;pfm_type=search_page%20&amp;sellerId=00776574000660&amp;tamanho=P&amp;voltagem=BIVOLT</w:t>
+        </w:r>
+      </w:hyperlink>
+    </w:p>
+    <w:p>
+      <w:pPr>
+        <w:pStyle w:val="Normal"/>
+        <w:spacing w:lineRule="auto" w:line="360"/>
+        <w:jc w:val="both"/>
+        <w:rPr>
+          <w:rFonts w:ascii="Arial" w:hAnsi="Arial" w:cs="Arial"/>
+          <w:color w:val="000000" w:themeColor="text1"/>
+        </w:rPr>
+      </w:pPr>
+      <w:r>
+        <w:rPr>
+          <w:sz w:val="18"/>
+          <w:szCs w:val="18"/>
+        </w:rPr>
+      </w:r>
+    </w:p>
+    <w:p>
+      <w:pPr>
+        <w:pStyle w:val="Ttulo1"/>
+        <w:numPr>
+          <w:ilvl w:val="0"/>
+          <w:numId w:val="0"/>
+        </w:numPr>
+        <w:ind w:left="720" w:hanging="0"/>
+        <w:rPr/>
+      </w:pPr>
+      <w:r>
+        <w:rPr/>
+        <w:t xml:space="preserve">5. </w:t>
+      </w:r>
+      <w:bookmarkStart w:id="9" w:name="_Toc73287566"/>
+      <w:r>
+        <w:rPr/>
+        <w:t>CONCLUSÃO</w:t>
+      </w:r>
+      <w:bookmarkEnd w:id="9"/>
+    </w:p>
+    <w:p>
+      <w:pPr>
+        <w:pStyle w:val="Normal"/>
+        <w:spacing w:lineRule="auto" w:line="360"/>
+        <w:jc w:val="both"/>
+        <w:rPr>
+          <w:rFonts w:ascii="Arial" w:hAnsi="Arial" w:eastAsia="Arial" w:cs="Arial"/>
+          <w:color w:val="000000" w:themeColor="text1"/>
+          <w:sz w:val="24"/>
+          <w:szCs w:val="24"/>
+        </w:rPr>
+      </w:pPr>
+      <w:r>
+        <w:rPr>
+          <w:rFonts w:eastAsia="Arial" w:cs="Arial" w:ascii="Arial" w:hAnsi="Arial"/>
+          <w:color w:val="000000" w:themeColor="text1"/>
+          <w:kern w:val="0"/>
+          <w:sz w:val="24"/>
+          <w:szCs w:val="24"/>
+          <w:lang w:val="pt-BR" w:eastAsia="en-US" w:bidi="ar-SA"/>
+        </w:rPr>
+        <w:t xml:space="preserve">Apesar da limitação de performance em locais fechados, o aparelho é de alta qualidade em design, durabilidade e usabilidade. </w:t>
+      </w:r>
+      <w:r>
+        <w:rPr>
+          <w:rFonts w:eastAsia="Arial" w:cs="Arial" w:ascii="Arial" w:hAnsi="Arial"/>
+          <w:color w:val="000000" w:themeColor="text1"/>
+          <w:sz w:val="24"/>
+          <w:szCs w:val="24"/>
+        </w:rPr>
+        <w:t xml:space="preserve"> </w:t>
+      </w:r>
+    </w:p>
+    <w:p>
+      <w:pPr>
+        <w:pStyle w:val="Normal"/>
+        <w:spacing w:lineRule="auto" w:line="360"/>
+        <w:jc w:val="both"/>
+        <w:rPr>
+          <w:rFonts w:ascii="Arial" w:hAnsi="Arial" w:eastAsia="Arial" w:cs="Arial"/>
+          <w:b/>
+          <w:b/>
+          <w:color w:val="000000" w:themeColor="text1"/>
+          <w:sz w:val="24"/>
+          <w:szCs w:val="24"/>
+        </w:rPr>
+      </w:pPr>
+      <w:r>
+        <w:rPr>
+          <w:rFonts w:eastAsia="Arial" w:cs="Arial" w:ascii="Arial" w:hAnsi="Arial"/>
+          <w:b/>
+          <w:color w:val="000000" w:themeColor="text1"/>
+          <w:sz w:val="24"/>
+          <w:szCs w:val="24"/>
+        </w:rPr>
+      </w:r>
+    </w:p>
+    <w:p>
+      <w:pPr>
+        <w:pStyle w:val="Ttulo1"/>
+        <w:widowControl/>
+        <w:numPr>
+          <w:ilvl w:val="0"/>
+          <w:numId w:val="0"/>
+        </w:numPr>
+        <w:suppressAutoHyphens w:val="true"/>
+        <w:bidi w:val="0"/>
+        <w:spacing w:lineRule="auto" w:line="360" w:before="0" w:after="160"/>
+        <w:ind w:left="720" w:right="0" w:hanging="0"/>
+        <w:jc w:val="both"/>
+        <w:outlineLvl w:val="0"/>
+        <w:rPr/>
+      </w:pPr>
+      <w:r>
+        <w:rPr/>
+        <w:t xml:space="preserve">6. </w:t>
+      </w:r>
+      <w:bookmarkStart w:id="10" w:name="_Toc73287567"/>
+      <w:r>
+        <w:rPr/>
+        <w:t>REFERÊNCIAS BIBLIOGRÁFICAS</w:t>
+      </w:r>
+      <w:bookmarkEnd w:id="10"/>
+      <w:r>
+        <w:rPr/>
+        <w:t xml:space="preserve"> </w:t>
+      </w:r>
+    </w:p>
+    <w:p>
+      <w:pPr>
+        <w:pStyle w:val="Normal"/>
+        <w:spacing w:lineRule="auto" w:line="360"/>
+        <w:jc w:val="both"/>
+        <w:rPr>
+          <w:rFonts w:ascii="Arial" w:hAnsi="Arial" w:eastAsia="Arial" w:cs="Arial"/>
+          <w:color w:val="000000" w:themeColor="text1"/>
+          <w:sz w:val="24"/>
+          <w:szCs w:val="24"/>
+        </w:rPr>
+      </w:pPr>
+      <w:r>
+        <w:rPr>
+          <w:rFonts w:eastAsia="Arial" w:cs="Arial" w:ascii="Arial" w:hAnsi="Arial"/>
+          <w:color w:val="000000" w:themeColor="text1"/>
+          <w:sz w:val="24"/>
+          <w:szCs w:val="24"/>
+        </w:rPr>
+        <w:t>https://www.jbl.com.br/headphones/TUNE510BT-.html</w:t>
+      </w:r>
+      <w:r>
+        <w:rPr>
+          <w:rFonts w:eastAsia="Arial" w:cs="Arial" w:ascii="Arial" w:hAnsi="Arial"/>
+          <w:color w:val="000000" w:themeColor="text1"/>
+          <w:sz w:val="24"/>
+          <w:szCs w:val="24"/>
+        </w:rPr>
+        <w:t xml:space="preserve"> </w:t>
       </w:r>
     </w:p>
     <w:p>
@@ -3087,11 +4486,124 @@
       </w:pPr>
     </w:lvl>
   </w:abstractNum>
+  <w:abstractNum w:abstractNumId="3">
+    <w:lvl w:ilvl="0">
+      <w:start w:val="1"/>
+      <w:numFmt w:val="decimal"/>
+      <w:lvlText w:val="%1."/>
+      <w:lvlJc w:val="left"/>
+      <w:pPr>
+        <w:tabs>
+          <w:tab w:val="num" w:pos="0"/>
+        </w:tabs>
+        <w:ind w:left="720" w:hanging="360"/>
+      </w:pPr>
+    </w:lvl>
+    <w:lvl w:ilvl="1">
+      <w:start w:val="1"/>
+      <w:numFmt w:val="decimal"/>
+      <w:lvlText w:val="%1.%2"/>
+      <w:lvlJc w:val="left"/>
+      <w:pPr>
+        <w:tabs>
+          <w:tab w:val="num" w:pos="0"/>
+        </w:tabs>
+        <w:ind w:left="1080" w:hanging="360"/>
+      </w:pPr>
+    </w:lvl>
+    <w:lvl w:ilvl="2">
+      <w:start w:val="1"/>
+      <w:numFmt w:val="decimal"/>
+      <w:lvlText w:val="%1.%2.%3"/>
+      <w:lvlJc w:val="left"/>
+      <w:pPr>
+        <w:tabs>
+          <w:tab w:val="num" w:pos="0"/>
+        </w:tabs>
+        <w:ind w:left="1800" w:hanging="720"/>
+      </w:pPr>
+    </w:lvl>
+    <w:lvl w:ilvl="3">
+      <w:start w:val="1"/>
+      <w:numFmt w:val="decimal"/>
+      <w:lvlText w:val="%1.%2.%3.%4"/>
+      <w:lvlJc w:val="left"/>
+      <w:pPr>
+        <w:tabs>
+          <w:tab w:val="num" w:pos="0"/>
+        </w:tabs>
+        <w:ind w:left="2520" w:hanging="1080"/>
+      </w:pPr>
+    </w:lvl>
+    <w:lvl w:ilvl="4">
+      <w:start w:val="1"/>
+      <w:numFmt w:val="decimal"/>
+      <w:lvlText w:val="%1.%2.%3.%4.%5"/>
+      <w:lvlJc w:val="left"/>
+      <w:pPr>
+        <w:tabs>
+          <w:tab w:val="num" w:pos="0"/>
+        </w:tabs>
+        <w:ind w:left="2880" w:hanging="1080"/>
+      </w:pPr>
+    </w:lvl>
+    <w:lvl w:ilvl="5">
+      <w:start w:val="1"/>
+      <w:numFmt w:val="decimal"/>
+      <w:lvlText w:val="%1.%2.%3.%4.%5.%6"/>
+      <w:lvlJc w:val="left"/>
+      <w:pPr>
+        <w:tabs>
+          <w:tab w:val="num" w:pos="0"/>
+        </w:tabs>
+        <w:ind w:left="3600" w:hanging="1440"/>
+      </w:pPr>
+    </w:lvl>
+    <w:lvl w:ilvl="6">
+      <w:start w:val="1"/>
+      <w:numFmt w:val="decimal"/>
+      <w:lvlText w:val="%1.%2.%3.%4.%5.%6.%7"/>
+      <w:lvlJc w:val="left"/>
+      <w:pPr>
+        <w:tabs>
+          <w:tab w:val="num" w:pos="0"/>
+        </w:tabs>
+        <w:ind w:left="3960" w:hanging="1440"/>
+      </w:pPr>
+    </w:lvl>
+    <w:lvl w:ilvl="7">
+      <w:start w:val="1"/>
+      <w:numFmt w:val="decimal"/>
+      <w:lvlText w:val="%1.%2.%3.%4.%5.%6.%7.%8"/>
+      <w:lvlJc w:val="left"/>
+      <w:pPr>
+        <w:tabs>
+          <w:tab w:val="num" w:pos="0"/>
+        </w:tabs>
+        <w:ind w:left="4680" w:hanging="1800"/>
+      </w:pPr>
+    </w:lvl>
+    <w:lvl w:ilvl="8">
+      <w:start w:val="1"/>
+      <w:numFmt w:val="decimal"/>
+      <w:lvlText w:val="%1.%2.%3.%4.%5.%6.%7.%8.%9"/>
+      <w:lvlJc w:val="left"/>
+      <w:pPr>
+        <w:tabs>
+          <w:tab w:val="num" w:pos="0"/>
+        </w:tabs>
+        <w:ind w:left="5040" w:hanging="1800"/>
+      </w:pPr>
+    </w:lvl>
+  </w:abstractNum>
   <w:num w:numId="1">
     <w:abstractNumId w:val="1"/>
   </w:num>
   <w:num w:numId="2">
     <w:abstractNumId w:val="2"/>
+  </w:num>
+  <w:num w:numId="3">
+    <w:abstractNumId w:val="3"/>
   </w:num>
 </w:numbering>
 </file>
@@ -3102,7 +4614,6 @@
     <w:rPrDefault>
       <w:rPr>
         <w:rFonts w:ascii="Calibri" w:hAnsi="Calibri" w:eastAsia="Calibri" w:cs="" w:asciiTheme="minorHAnsi" w:cstheme="minorBidi" w:eastAsiaTheme="minorHAnsi" w:hAnsiTheme="minorHAnsi"/>
-        <w:sz w:val="22"/>
         <w:szCs w:val="22"/>
         <w:lang w:val="pt-BR" w:eastAsia="en-US" w:bidi="ar-SA"/>
       </w:rPr>
@@ -3496,6 +5007,7 @@
     <w:qFormat/>
     <w:pPr>
       <w:widowControl/>
+      <w:suppressAutoHyphens w:val="true"/>
       <w:bidi w:val="0"/>
       <w:spacing w:lineRule="auto" w:line="259" w:before="0" w:after="160"/>
       <w:jc w:val="left"/>

</xml_diff>